<commit_message>
[Update] Commercial and Inventory CRS was  bit updated.
</commit_message>
<xml_diff>
--- a/CRS-Documents/Commercial/CRS/Samuda-CRS-Commercial-V-0.1.docx
+++ b/CRS-Documents/Commercial/CRS/Samuda-CRS-Commercial-V-0.1.docx
@@ -2,13 +2,13 @@
 <file path=word/document.xml><?xml version="1.0" encoding="utf-8"?>
 <w:document xmlns:wpc="http://schemas.microsoft.com/office/word/2010/wordprocessingCanvas" xmlns:mc="http://schemas.openxmlformats.org/markup-compatibility/2006" xmlns:o="urn:schemas-microsoft-com:office:office" xmlns:r="http://schemas.openxmlformats.org/officeDocument/2006/relationships" xmlns:m="http://schemas.openxmlformats.org/officeDocument/2006/math" xmlns:v="urn:schemas-microsoft-com:vml" xmlns:wp14="http://schemas.microsoft.com/office/word/2010/wordprocessingDrawing" xmlns:wp="http://schemas.openxmlformats.org/drawingml/2006/wordprocessingDrawing" xmlns:w10="urn:schemas-microsoft-com:office:word" xmlns:w="http://schemas.openxmlformats.org/wordprocessingml/2006/main" xmlns:w14="http://schemas.microsoft.com/office/word/2010/wordml" xmlns:w15="http://schemas.microsoft.com/office/word/2012/wordml" xmlns:wpg="http://schemas.microsoft.com/office/word/2010/wordprocessingGroup" xmlns:wpi="http://schemas.microsoft.com/office/word/2010/wordprocessingInk" xmlns:wne="http://schemas.microsoft.com/office/word/2006/wordml" xmlns:wps="http://schemas.microsoft.com/office/word/2010/wordprocessingShape" mc:Ignorable="w14 w15 wp14">
   <w:body>
-    <w:bookmarkStart w:id="0" w:name="_Toc314731207"/>
-    <w:bookmarkStart w:id="1" w:name="_Toc472603721"/>
-    <w:bookmarkStart w:id="2" w:name="_Toc472701066"/>
     <w:p>
       <w:pPr>
         <w:pStyle w:val="Bodycopy"/>
       </w:pPr>
+      <w:bookmarkStart w:id="0" w:name="_Toc314731207"/>
+      <w:bookmarkStart w:id="1" w:name="_Toc472603721"/>
+      <w:bookmarkStart w:id="2" w:name="_Toc472701066"/>
       <w:r>
         <w:rPr>
           <w:noProof/>
@@ -624,21 +624,7 @@
               <w:rPr>
                 <w:rFonts w:ascii="AvantGarde" w:hAnsi="AvantGarde" w:cs="Arial"/>
               </w:rPr>
-              <w:t xml:space="preserve"> </w:t>
-            </w:r>
-            <w:proofErr w:type="spellStart"/>
-            <w:r>
-              <w:rPr>
-                <w:rFonts w:ascii="AvantGarde" w:hAnsi="AvantGarde" w:cs="Arial"/>
-              </w:rPr>
-              <w:t>Samuda</w:t>
-            </w:r>
-            <w:proofErr w:type="spellEnd"/>
-            <w:r>
-              <w:rPr>
-                <w:rFonts w:ascii="AvantGarde" w:hAnsi="AvantGarde" w:cs="Arial"/>
-              </w:rPr>
-              <w:t xml:space="preserve"> Chemicals Ltd. (CRS)</w:t>
+              <w:t xml:space="preserve"> Samuda Chemicals Ltd. (CRS)</w:t>
             </w:r>
           </w:p>
         </w:tc>
@@ -844,21 +830,7 @@
               <w:rPr>
                 <w:rFonts w:ascii="AvantGarde" w:hAnsi="AvantGarde" w:cs="Arial"/>
               </w:rPr>
-              <w:t xml:space="preserve">Md. </w:t>
-            </w:r>
-            <w:proofErr w:type="spellStart"/>
-            <w:r>
-              <w:rPr>
-                <w:rFonts w:ascii="AvantGarde" w:hAnsi="AvantGarde" w:cs="Arial"/>
-              </w:rPr>
-              <w:t>Mahfuzur</w:t>
-            </w:r>
-            <w:proofErr w:type="spellEnd"/>
-            <w:r>
-              <w:rPr>
-                <w:rFonts w:ascii="AvantGarde" w:hAnsi="AvantGarde" w:cs="Arial"/>
-              </w:rPr>
-              <w:t xml:space="preserve"> Rahman</w:t>
+              <w:t>Md. Mahfuzur Rahman</w:t>
             </w:r>
           </w:p>
         </w:tc>
@@ -962,21 +934,12 @@
                 <w:sz w:val="20"/>
               </w:rPr>
             </w:pPr>
-            <w:proofErr w:type="spellStart"/>
             <w:r>
               <w:rPr>
                 <w:rFonts w:ascii="AvantGarde" w:hAnsi="AvantGarde" w:cs="Arial"/>
                 <w:sz w:val="20"/>
               </w:rPr>
-              <w:t>Matiar</w:t>
-            </w:r>
-            <w:proofErr w:type="spellEnd"/>
-            <w:r>
-              <w:rPr>
-                <w:rFonts w:ascii="AvantGarde" w:hAnsi="AvantGarde" w:cs="Arial"/>
-                <w:sz w:val="20"/>
-              </w:rPr>
-              <w:t xml:space="preserve"> Rahman</w:t>
+              <w:t>Matiar Rahman</w:t>
             </w:r>
           </w:p>
         </w:tc>
@@ -1191,19 +1154,11 @@
           <w:lang w:val="en-GB"/>
         </w:rPr>
       </w:pPr>
-      <w:proofErr w:type="spellStart"/>
       <w:r>
         <w:rPr>
           <w:rFonts w:ascii="AvantGarde" w:hAnsi="AvantGarde" w:cs="Arial"/>
         </w:rPr>
-        <w:t>Samuda</w:t>
-      </w:r>
-      <w:proofErr w:type="spellEnd"/>
-      <w:r>
-        <w:rPr>
-          <w:rFonts w:ascii="AvantGarde" w:hAnsi="AvantGarde" w:cs="Arial"/>
-        </w:rPr>
-        <w:t xml:space="preserve"> Chemicals Ltd.</w:t>
+        <w:t>Samuda Chemicals Ltd.</w:t>
       </w:r>
       <w:r>
         <w:rPr>
@@ -4718,107 +4673,6 @@
         <w:t xml:space="preserve"> and its Process</w:t>
       </w:r>
       <w:bookmarkEnd w:id="17"/>
-    </w:p>
-    <w:p>
-      <w:pPr>
-        <w:pStyle w:val="Bodycopy"/>
-        <w:jc w:val="both"/>
-      </w:pPr>
-      <w:r>
-        <w:t>The Following are the processes of commercial module:</w:t>
-      </w:r>
-    </w:p>
-    <w:p>
-      <w:pPr>
-        <w:pStyle w:val="ListParagraph"/>
-        <w:numPr>
-          <w:ilvl w:val="0"/>
-          <w:numId w:val="2"/>
-        </w:numPr>
-        <w:jc w:val="both"/>
-        <w:rPr>
-          <w:rFonts w:ascii="Times New Roman" w:hAnsi="Times New Roman" w:cs="Times New Roman"/>
-          <w:sz w:val="24"/>
-          <w:szCs w:val="24"/>
-        </w:rPr>
-      </w:pPr>
-      <w:r>
-        <w:rPr>
-          <w:rFonts w:ascii="Times New Roman" w:hAnsi="Times New Roman" w:cs="Times New Roman"/>
-          <w:sz w:val="24"/>
-          <w:szCs w:val="24"/>
-        </w:rPr>
-        <w:t>Techno Commercial Process</w:t>
-      </w:r>
-    </w:p>
-    <w:p>
-      <w:pPr>
-        <w:pStyle w:val="ListParagraph"/>
-        <w:numPr>
-          <w:ilvl w:val="0"/>
-          <w:numId w:val="2"/>
-        </w:numPr>
-        <w:jc w:val="both"/>
-        <w:rPr>
-          <w:rFonts w:ascii="Times New Roman" w:hAnsi="Times New Roman" w:cs="Times New Roman"/>
-          <w:sz w:val="24"/>
-          <w:szCs w:val="24"/>
-        </w:rPr>
-      </w:pPr>
-      <w:r>
-        <w:rPr>
-          <w:rFonts w:ascii="Times New Roman" w:hAnsi="Times New Roman" w:cs="Times New Roman"/>
-          <w:sz w:val="24"/>
-          <w:szCs w:val="24"/>
-        </w:rPr>
-        <w:t>LC Process</w:t>
-      </w:r>
-    </w:p>
-    <w:p>
-      <w:pPr>
-        <w:pStyle w:val="ListParagraph"/>
-        <w:numPr>
-          <w:ilvl w:val="0"/>
-          <w:numId w:val="2"/>
-        </w:numPr>
-        <w:jc w:val="both"/>
-        <w:rPr>
-          <w:rFonts w:ascii="Times New Roman" w:hAnsi="Times New Roman" w:cs="Times New Roman"/>
-          <w:sz w:val="24"/>
-          <w:szCs w:val="24"/>
-        </w:rPr>
-      </w:pPr>
-      <w:r>
-        <w:rPr>
-          <w:rFonts w:ascii="Times New Roman" w:hAnsi="Times New Roman" w:cs="Times New Roman"/>
-          <w:sz w:val="24"/>
-          <w:szCs w:val="24"/>
-        </w:rPr>
-        <w:t>Goods Delivery Process</w:t>
-      </w:r>
-    </w:p>
-    <w:p>
-      <w:pPr>
-        <w:pStyle w:val="ListParagraph"/>
-        <w:numPr>
-          <w:ilvl w:val="0"/>
-          <w:numId w:val="2"/>
-        </w:numPr>
-        <w:jc w:val="both"/>
-        <w:rPr>
-          <w:rFonts w:ascii="Times New Roman" w:hAnsi="Times New Roman" w:cs="Times New Roman"/>
-          <w:sz w:val="24"/>
-          <w:szCs w:val="24"/>
-        </w:rPr>
-      </w:pPr>
-      <w:r>
-        <w:rPr>
-          <w:rFonts w:ascii="Times New Roman" w:hAnsi="Times New Roman" w:cs="Times New Roman"/>
-          <w:sz w:val="24"/>
-          <w:szCs w:val="24"/>
-        </w:rPr>
-        <w:t>Goods Receive Process</w:t>
-      </w:r>
     </w:p>
     <w:p>
       <w:pPr>
@@ -4908,6 +4762,112 @@
       </w:r>
     </w:p>
     <w:p/>
+    <w:p/>
+    <w:p/>
+    <w:p/>
+    <w:p/>
+    <w:p>
+      <w:pPr>
+        <w:pStyle w:val="Bodycopy"/>
+        <w:jc w:val="both"/>
+      </w:pPr>
+      <w:r>
+        <w:lastRenderedPageBreak/>
+        <w:t>The Following are the processes of commercial module:</w:t>
+      </w:r>
+    </w:p>
+    <w:p>
+      <w:pPr>
+        <w:pStyle w:val="ListParagraph"/>
+        <w:numPr>
+          <w:ilvl w:val="0"/>
+          <w:numId w:val="2"/>
+        </w:numPr>
+        <w:jc w:val="both"/>
+        <w:rPr>
+          <w:rFonts w:ascii="Times New Roman" w:hAnsi="Times New Roman" w:cs="Times New Roman"/>
+          <w:sz w:val="24"/>
+          <w:szCs w:val="24"/>
+        </w:rPr>
+      </w:pPr>
+      <w:r>
+        <w:rPr>
+          <w:rFonts w:ascii="Times New Roman" w:hAnsi="Times New Roman" w:cs="Times New Roman"/>
+          <w:sz w:val="24"/>
+          <w:szCs w:val="24"/>
+        </w:rPr>
+        <w:t>Techno Commercial Process</w:t>
+      </w:r>
+    </w:p>
+    <w:p>
+      <w:pPr>
+        <w:pStyle w:val="ListParagraph"/>
+        <w:numPr>
+          <w:ilvl w:val="0"/>
+          <w:numId w:val="2"/>
+        </w:numPr>
+        <w:jc w:val="both"/>
+        <w:rPr>
+          <w:rFonts w:ascii="Times New Roman" w:hAnsi="Times New Roman" w:cs="Times New Roman"/>
+          <w:sz w:val="24"/>
+          <w:szCs w:val="24"/>
+        </w:rPr>
+      </w:pPr>
+      <w:r>
+        <w:rPr>
+          <w:rFonts w:ascii="Times New Roman" w:hAnsi="Times New Roman" w:cs="Times New Roman"/>
+          <w:sz w:val="24"/>
+          <w:szCs w:val="24"/>
+        </w:rPr>
+        <w:t>LC Process</w:t>
+      </w:r>
+    </w:p>
+    <w:p>
+      <w:pPr>
+        <w:pStyle w:val="ListParagraph"/>
+        <w:numPr>
+          <w:ilvl w:val="0"/>
+          <w:numId w:val="2"/>
+        </w:numPr>
+        <w:jc w:val="both"/>
+        <w:rPr>
+          <w:rFonts w:ascii="Times New Roman" w:hAnsi="Times New Roman" w:cs="Times New Roman"/>
+          <w:sz w:val="24"/>
+          <w:szCs w:val="24"/>
+        </w:rPr>
+      </w:pPr>
+      <w:r>
+        <w:rPr>
+          <w:rFonts w:ascii="Times New Roman" w:hAnsi="Times New Roman" w:cs="Times New Roman"/>
+          <w:sz w:val="24"/>
+          <w:szCs w:val="24"/>
+        </w:rPr>
+        <w:t>Goods Delivery Process</w:t>
+      </w:r>
+    </w:p>
+    <w:p>
+      <w:pPr>
+        <w:pStyle w:val="ListParagraph"/>
+        <w:numPr>
+          <w:ilvl w:val="0"/>
+          <w:numId w:val="2"/>
+        </w:numPr>
+        <w:jc w:val="both"/>
+        <w:rPr>
+          <w:rFonts w:ascii="Times New Roman" w:hAnsi="Times New Roman" w:cs="Times New Roman"/>
+          <w:sz w:val="24"/>
+          <w:szCs w:val="24"/>
+        </w:rPr>
+      </w:pPr>
+      <w:r>
+        <w:rPr>
+          <w:rFonts w:ascii="Times New Roman" w:hAnsi="Times New Roman" w:cs="Times New Roman"/>
+          <w:sz w:val="24"/>
+          <w:szCs w:val="24"/>
+        </w:rPr>
+        <w:t>Goods Receive Process</w:t>
+      </w:r>
+    </w:p>
     <w:p>
       <w:pPr>
         <w:pStyle w:val="Heading2"/>
@@ -4918,7 +4878,6 @@
       </w:pPr>
       <w:bookmarkStart w:id="18" w:name="_Toc473549301"/>
       <w:r>
-        <w:lastRenderedPageBreak/>
         <w:t>Techno-Commercial Process:</w:t>
       </w:r>
       <w:bookmarkEnd w:id="18"/>
@@ -5035,7 +4994,6 @@
       </w:pPr>
       <w:bookmarkStart w:id="19" w:name="_Toc473549302"/>
       <w:r>
-        <w:lastRenderedPageBreak/>
         <w:t xml:space="preserve">3.1.1 </w:t>
       </w:r>
       <w:r>
@@ -5649,7 +5607,7 @@
           <w:sz w:val="24"/>
           <w:szCs w:val="24"/>
         </w:rPr>
-        <w:t xml:space="preserve"> After taking all</w:t>
+        <w:t>After taking all</w:t>
       </w:r>
       <w:r>
         <w:rPr>
@@ -5799,33 +5757,15 @@
           <w:sz w:val="24"/>
           <w:szCs w:val="24"/>
         </w:rPr>
-        <w:t xml:space="preserve"> multiple </w:t>
-      </w:r>
-      <w:proofErr w:type="spellStart"/>
-      <w:r>
-        <w:rPr>
-          <w:rFonts w:ascii="Times New Roman" w:hAnsi="Times New Roman" w:cs="Times New Roman"/>
-          <w:sz w:val="24"/>
-          <w:szCs w:val="24"/>
-        </w:rPr>
-        <w:t>p</w:t>
-      </w:r>
-      <w:r>
-        <w:rPr>
-          <w:rFonts w:ascii="Times New Roman" w:hAnsi="Times New Roman" w:cs="Times New Roman"/>
-          <w:sz w:val="24"/>
-          <w:szCs w:val="24"/>
-        </w:rPr>
-        <w:t>roforma</w:t>
-      </w:r>
-      <w:proofErr w:type="spellEnd"/>
-      <w:r>
-        <w:rPr>
-          <w:rFonts w:ascii="Times New Roman" w:hAnsi="Times New Roman" w:cs="Times New Roman"/>
-          <w:sz w:val="24"/>
-          <w:szCs w:val="24"/>
-        </w:rPr>
-        <w:t xml:space="preserve"> Invoice (PI)</w:t>
+        <w:t xml:space="preserve"> multiple p</w:t>
+      </w:r>
+      <w:r>
+        <w:rPr>
+          <w:rFonts w:ascii="Times New Roman" w:hAnsi="Times New Roman" w:cs="Times New Roman"/>
+          <w:sz w:val="24"/>
+          <w:szCs w:val="24"/>
+        </w:rPr>
+        <w:t>roforma Invoice (PI)</w:t>
       </w:r>
       <w:r>
         <w:rPr>
@@ -6229,15 +6169,6 @@
     </w:p>
     <w:p>
       <w:pPr>
-        <w:pStyle w:val="ListParagraph"/>
-        <w:ind w:left="2160"/>
-        <w:jc w:val="both"/>
-      </w:pPr>
-    </w:p>
-    <w:p>
-      <w:pPr>
-        <w:pStyle w:val="ListParagraph"/>
-        <w:ind w:left="2160"/>
         <w:jc w:val="both"/>
       </w:pPr>
     </w:p>
@@ -6251,7 +6182,6 @@
         <w:ind w:left="450" w:hanging="450"/>
       </w:pPr>
       <w:r>
-        <w:lastRenderedPageBreak/>
         <w:t xml:space="preserve"> </w:t>
       </w:r>
       <w:bookmarkStart w:id="20" w:name="_Toc473549303"/>
@@ -6425,7 +6355,6 @@
           <w:sz w:val="24"/>
           <w:szCs w:val="24"/>
         </w:rPr>
-        <w:lastRenderedPageBreak/>
         <w:t>Process Flow</w:t>
       </w:r>
       <w:r>
@@ -7350,7 +7279,31 @@
           <w:sz w:val="24"/>
           <w:szCs w:val="24"/>
         </w:rPr>
-        <w:t xml:space="preserve"> goods and place an LC retirement request to LC Bank.</w:t>
+        <w:t xml:space="preserve"> goods and place an LC retirement request to </w:t>
+      </w:r>
+      <w:r>
+        <w:rPr>
+          <w:rFonts w:ascii="Times New Roman" w:hAnsi="Times New Roman" w:cs="Times New Roman"/>
+          <w:sz w:val="24"/>
+          <w:szCs w:val="24"/>
+        </w:rPr>
+        <w:t xml:space="preserve">LC </w:t>
+      </w:r>
+      <w:r>
+        <w:rPr>
+          <w:rFonts w:ascii="Times New Roman" w:hAnsi="Times New Roman" w:cs="Times New Roman"/>
+          <w:sz w:val="24"/>
+          <w:szCs w:val="24"/>
+        </w:rPr>
+        <w:t xml:space="preserve">issuing </w:t>
+      </w:r>
+      <w:r>
+        <w:rPr>
+          <w:rFonts w:ascii="Times New Roman" w:hAnsi="Times New Roman" w:cs="Times New Roman"/>
+          <w:sz w:val="24"/>
+          <w:szCs w:val="24"/>
+        </w:rPr>
+        <w:t>Bank.</w:t>
       </w:r>
     </w:p>
     <w:p>
@@ -7504,15 +7457,31 @@
           <w:sz w:val="24"/>
           <w:szCs w:val="24"/>
         </w:rPr>
-        <w:t>ring a Material Receiving Revenue</w:t>
-      </w:r>
-      <w:r>
-        <w:rPr>
-          <w:rFonts w:ascii="Times New Roman" w:hAnsi="Times New Roman" w:cs="Times New Roman"/>
-          <w:sz w:val="24"/>
-          <w:szCs w:val="24"/>
-        </w:rPr>
-        <w:t xml:space="preserve"> (MRR).</w:t>
+        <w:t>r</w:t>
+      </w:r>
+      <w:r>
+        <w:rPr>
+          <w:rFonts w:ascii="Times New Roman" w:hAnsi="Times New Roman" w:cs="Times New Roman"/>
+          <w:sz w:val="24"/>
+          <w:szCs w:val="24"/>
+        </w:rPr>
+        <w:t>ing a Material Receiving Repot</w:t>
+      </w:r>
+      <w:r>
+        <w:rPr>
+          <w:rFonts w:ascii="Times New Roman" w:hAnsi="Times New Roman" w:cs="Times New Roman"/>
+          <w:sz w:val="24"/>
+          <w:szCs w:val="24"/>
+        </w:rPr>
+        <w:t xml:space="preserve"> (</w:t>
+      </w:r>
+      <w:r>
+        <w:rPr>
+          <w:rFonts w:ascii="Times New Roman" w:hAnsi="Times New Roman" w:cs="Times New Roman"/>
+          <w:sz w:val="24"/>
+          <w:szCs w:val="24"/>
+        </w:rPr>
+        <w:t>MRR).</w:t>
       </w:r>
     </w:p>
     <w:p>
@@ -7536,7 +7505,23 @@
           <w:sz w:val="24"/>
           <w:szCs w:val="24"/>
         </w:rPr>
-        <w:t>In MRR, customer includes all product description with quantity and vat if any.</w:t>
+        <w:t>In MRR, customer includes all product description with quantity</w:t>
+      </w:r>
+      <w:r>
+        <w:rPr>
+          <w:rFonts w:ascii="Times New Roman" w:hAnsi="Times New Roman" w:cs="Times New Roman"/>
+          <w:sz w:val="24"/>
+          <w:szCs w:val="24"/>
+        </w:rPr>
+        <w:t>, purchase order no., packing no.</w:t>
+      </w:r>
+      <w:r>
+        <w:rPr>
+          <w:rFonts w:ascii="Times New Roman" w:hAnsi="Times New Roman" w:cs="Times New Roman"/>
+          <w:sz w:val="24"/>
+          <w:szCs w:val="24"/>
+        </w:rPr>
+        <w:t xml:space="preserve"> and vat if any.</w:t>
       </w:r>
     </w:p>
     <w:p>
@@ -7679,111 +7664,127 @@
         </w:rPr>
         <w:t>Approved by -&gt; Plant-in-charge</w:t>
       </w:r>
-    </w:p>
-    <w:p>
-      <w:pPr>
-        <w:jc w:val="both"/>
-        <w:rPr>
-          <w:rFonts w:ascii="Times New Roman" w:hAnsi="Times New Roman" w:cs="Times New Roman"/>
-          <w:sz w:val="24"/>
-          <w:szCs w:val="24"/>
-        </w:rPr>
-      </w:pPr>
-      <w:r>
-        <w:rPr>
-          <w:rFonts w:ascii="Times New Roman" w:hAnsi="Times New Roman" w:cs="Times New Roman"/>
-          <w:sz w:val="24"/>
-          <w:szCs w:val="24"/>
-        </w:rPr>
-        <w:t xml:space="preserve">     </w:t>
-      </w:r>
-    </w:p>
-    <w:p>
-      <w:pPr>
-        <w:rPr>
-          <w:rFonts w:ascii="Times New Roman" w:hAnsi="Times New Roman" w:cs="Times New Roman"/>
-          <w:sz w:val="24"/>
-          <w:szCs w:val="24"/>
-        </w:rPr>
-      </w:pPr>
-    </w:p>
-    <w:p>
-      <w:pPr>
-        <w:rPr>
-          <w:rFonts w:ascii="Times New Roman" w:hAnsi="Times New Roman" w:cs="Times New Roman"/>
-          <w:sz w:val="24"/>
-          <w:szCs w:val="24"/>
-        </w:rPr>
-      </w:pPr>
-    </w:p>
-    <w:p>
-      <w:pPr>
-        <w:rPr>
-          <w:rFonts w:ascii="Times New Roman" w:hAnsi="Times New Roman" w:cs="Times New Roman"/>
-          <w:sz w:val="24"/>
-          <w:szCs w:val="24"/>
-        </w:rPr>
-      </w:pPr>
-    </w:p>
-    <w:p>
-      <w:pPr>
-        <w:rPr>
-          <w:rFonts w:ascii="Times New Roman" w:hAnsi="Times New Roman" w:cs="Times New Roman"/>
-          <w:sz w:val="24"/>
-          <w:szCs w:val="24"/>
-        </w:rPr>
-      </w:pPr>
-    </w:p>
-    <w:p>
-      <w:pPr>
-        <w:rPr>
-          <w:rFonts w:ascii="Times New Roman" w:hAnsi="Times New Roman" w:cs="Times New Roman"/>
-          <w:sz w:val="24"/>
-          <w:szCs w:val="24"/>
-        </w:rPr>
-      </w:pPr>
-    </w:p>
-    <w:p>
-      <w:pPr>
-        <w:rPr>
-          <w:rFonts w:ascii="Times New Roman" w:hAnsi="Times New Roman" w:cs="Times New Roman"/>
-          <w:sz w:val="24"/>
-          <w:szCs w:val="24"/>
-        </w:rPr>
-      </w:pPr>
-    </w:p>
-    <w:p>
-      <w:pPr>
-        <w:rPr>
-          <w:rFonts w:ascii="Times New Roman" w:hAnsi="Times New Roman" w:cs="Times New Roman"/>
-          <w:sz w:val="24"/>
-          <w:szCs w:val="24"/>
-        </w:rPr>
-      </w:pPr>
-    </w:p>
-    <w:p>
-      <w:pPr>
-        <w:jc w:val="both"/>
-        <w:rPr>
-          <w:rFonts w:ascii="Times New Roman" w:hAnsi="Times New Roman" w:cs="Times New Roman"/>
-          <w:color w:val="auto"/>
-          <w:sz w:val="24"/>
-          <w:szCs w:val="24"/>
-        </w:rPr>
-      </w:pPr>
-    </w:p>
-    <w:p>
-      <w:pPr>
-        <w:jc w:val="both"/>
-        <w:rPr>
-          <w:rFonts w:ascii="Times New Roman" w:hAnsi="Times New Roman" w:cs="Times New Roman"/>
-          <w:color w:val="auto"/>
-          <w:sz w:val="24"/>
-          <w:szCs w:val="24"/>
-        </w:rPr>
-      </w:pPr>
+      <w:r>
+        <w:rPr>
+          <w:rFonts w:ascii="Times New Roman" w:hAnsi="Times New Roman" w:cs="Times New Roman"/>
+          <w:sz w:val="24"/>
+          <w:szCs w:val="24"/>
+        </w:rPr>
+        <w:t xml:space="preserve">                     </w:t>
+      </w:r>
       <w:bookmarkStart w:id="26" w:name="_GoBack"/>
       <w:bookmarkEnd w:id="26"/>
+      <w:r>
+        <w:rPr>
+          <w:rFonts w:ascii="Times New Roman" w:hAnsi="Times New Roman" w:cs="Times New Roman"/>
+          <w:sz w:val="24"/>
+          <w:szCs w:val="24"/>
+        </w:rPr>
+        <w:t xml:space="preserve">                                       </w:t>
+      </w:r>
+    </w:p>
+    <w:p>
+      <w:pPr>
+        <w:jc w:val="both"/>
+        <w:rPr>
+          <w:rFonts w:ascii="Times New Roman" w:hAnsi="Times New Roman" w:cs="Times New Roman"/>
+          <w:sz w:val="24"/>
+          <w:szCs w:val="24"/>
+        </w:rPr>
+      </w:pPr>
+      <w:r>
+        <w:rPr>
+          <w:rFonts w:ascii="Times New Roman" w:hAnsi="Times New Roman" w:cs="Times New Roman"/>
+          <w:sz w:val="24"/>
+          <w:szCs w:val="24"/>
+        </w:rPr>
+        <w:t xml:space="preserve">     </w:t>
+      </w:r>
+    </w:p>
+    <w:p>
+      <w:pPr>
+        <w:rPr>
+          <w:rFonts w:ascii="Times New Roman" w:hAnsi="Times New Roman" w:cs="Times New Roman"/>
+          <w:sz w:val="24"/>
+          <w:szCs w:val="24"/>
+        </w:rPr>
+      </w:pPr>
+    </w:p>
+    <w:p>
+      <w:pPr>
+        <w:rPr>
+          <w:rFonts w:ascii="Times New Roman" w:hAnsi="Times New Roman" w:cs="Times New Roman"/>
+          <w:sz w:val="24"/>
+          <w:szCs w:val="24"/>
+        </w:rPr>
+      </w:pPr>
+    </w:p>
+    <w:p>
+      <w:pPr>
+        <w:rPr>
+          <w:rFonts w:ascii="Times New Roman" w:hAnsi="Times New Roman" w:cs="Times New Roman"/>
+          <w:sz w:val="24"/>
+          <w:szCs w:val="24"/>
+        </w:rPr>
+      </w:pPr>
+    </w:p>
+    <w:p>
+      <w:pPr>
+        <w:rPr>
+          <w:rFonts w:ascii="Times New Roman" w:hAnsi="Times New Roman" w:cs="Times New Roman"/>
+          <w:sz w:val="24"/>
+          <w:szCs w:val="24"/>
+        </w:rPr>
+      </w:pPr>
+    </w:p>
+    <w:p>
+      <w:pPr>
+        <w:rPr>
+          <w:rFonts w:ascii="Times New Roman" w:hAnsi="Times New Roman" w:cs="Times New Roman"/>
+          <w:sz w:val="24"/>
+          <w:szCs w:val="24"/>
+        </w:rPr>
+      </w:pPr>
+    </w:p>
+    <w:p>
+      <w:pPr>
+        <w:rPr>
+          <w:rFonts w:ascii="Times New Roman" w:hAnsi="Times New Roman" w:cs="Times New Roman"/>
+          <w:sz w:val="24"/>
+          <w:szCs w:val="24"/>
+        </w:rPr>
+      </w:pPr>
+    </w:p>
+    <w:p>
+      <w:pPr>
+        <w:rPr>
+          <w:rFonts w:ascii="Times New Roman" w:hAnsi="Times New Roman" w:cs="Times New Roman"/>
+          <w:sz w:val="24"/>
+          <w:szCs w:val="24"/>
+        </w:rPr>
+      </w:pPr>
+    </w:p>
+    <w:p>
+      <w:pPr>
+        <w:jc w:val="both"/>
+        <w:rPr>
+          <w:rFonts w:ascii="Times New Roman" w:hAnsi="Times New Roman" w:cs="Times New Roman"/>
+          <w:color w:val="auto"/>
+          <w:sz w:val="24"/>
+          <w:szCs w:val="24"/>
+        </w:rPr>
+      </w:pPr>
+    </w:p>
+    <w:p>
+      <w:pPr>
+        <w:jc w:val="both"/>
+        <w:rPr>
+          <w:rFonts w:ascii="Times New Roman" w:hAnsi="Times New Roman" w:cs="Times New Roman"/>
+          <w:color w:val="auto"/>
+          <w:sz w:val="24"/>
+          <w:szCs w:val="24"/>
+        </w:rPr>
+      </w:pPr>
     </w:p>
     <w:p>
       <w:pPr>
@@ -7798,7 +7799,6 @@
         <w:rPr>
           <w:b/>
         </w:rPr>
-        <w:lastRenderedPageBreak/>
         <w:t xml:space="preserve">4. </w:t>
       </w:r>
       <w:proofErr w:type="gramStart"/>
@@ -9080,7 +9080,7 @@
       <w:lvlText w:val="%1."/>
       <w:lvlJc w:val="left"/>
       <w:pPr>
-        <w:ind w:left="720" w:hanging="360"/>
+        <w:ind w:left="810" w:hanging="360"/>
       </w:pPr>
       <w:rPr>
         <w:rFonts w:hint="default"/>
@@ -9092,7 +9092,7 @@
       <w:lvlText w:val="%2."/>
       <w:lvlJc w:val="left"/>
       <w:pPr>
-        <w:ind w:left="1440" w:hanging="360"/>
+        <w:ind w:left="1530" w:hanging="360"/>
       </w:pPr>
     </w:lvl>
     <w:lvl w:ilvl="2" w:tplc="0409001B" w:tentative="1">
@@ -9101,7 +9101,7 @@
       <w:lvlText w:val="%3."/>
       <w:lvlJc w:val="right"/>
       <w:pPr>
-        <w:ind w:left="2160" w:hanging="180"/>
+        <w:ind w:left="2250" w:hanging="180"/>
       </w:pPr>
     </w:lvl>
     <w:lvl w:ilvl="3" w:tplc="0409000F" w:tentative="1">
@@ -9110,7 +9110,7 @@
       <w:lvlText w:val="%4."/>
       <w:lvlJc w:val="left"/>
       <w:pPr>
-        <w:ind w:left="2880" w:hanging="360"/>
+        <w:ind w:left="2970" w:hanging="360"/>
       </w:pPr>
     </w:lvl>
     <w:lvl w:ilvl="4" w:tplc="04090019" w:tentative="1">
@@ -9119,7 +9119,7 @@
       <w:lvlText w:val="%5."/>
       <w:lvlJc w:val="left"/>
       <w:pPr>
-        <w:ind w:left="3600" w:hanging="360"/>
+        <w:ind w:left="3690" w:hanging="360"/>
       </w:pPr>
     </w:lvl>
     <w:lvl w:ilvl="5" w:tplc="0409001B" w:tentative="1">
@@ -9128,7 +9128,7 @@
       <w:lvlText w:val="%6."/>
       <w:lvlJc w:val="right"/>
       <w:pPr>
-        <w:ind w:left="4320" w:hanging="180"/>
+        <w:ind w:left="4410" w:hanging="180"/>
       </w:pPr>
     </w:lvl>
     <w:lvl w:ilvl="6" w:tplc="0409000F" w:tentative="1">
@@ -9137,7 +9137,7 @@
       <w:lvlText w:val="%7."/>
       <w:lvlJc w:val="left"/>
       <w:pPr>
-        <w:ind w:left="5040" w:hanging="360"/>
+        <w:ind w:left="5130" w:hanging="360"/>
       </w:pPr>
     </w:lvl>
     <w:lvl w:ilvl="7" w:tplc="04090019" w:tentative="1">
@@ -9146,7 +9146,7 @@
       <w:lvlText w:val="%8."/>
       <w:lvlJc w:val="left"/>
       <w:pPr>
-        <w:ind w:left="5760" w:hanging="360"/>
+        <w:ind w:left="5850" w:hanging="360"/>
       </w:pPr>
     </w:lvl>
     <w:lvl w:ilvl="8" w:tplc="0409001B" w:tentative="1">
@@ -9155,7 +9155,7 @@
       <w:lvlText w:val="%9."/>
       <w:lvlJc w:val="right"/>
       <w:pPr>
-        <w:ind w:left="6480" w:hanging="180"/>
+        <w:ind w:left="6570" w:hanging="180"/>
       </w:pPr>
     </w:lvl>
   </w:abstractNum>
@@ -11892,7 +11892,7 @@
 </file>
 
 <file path=customXml/itemProps1.xml><?xml version="1.0" encoding="utf-8"?>
-<ds:datastoreItem xmlns:ds="http://schemas.openxmlformats.org/officeDocument/2006/customXml" ds:itemID="{046A7D3B-7473-4EAC-8200-43DFE93D66BF}">
+<ds:datastoreItem xmlns:ds="http://schemas.openxmlformats.org/officeDocument/2006/customXml" ds:itemID="{EF2C692B-A68F-4731-967B-D4EFDCB41811}">
   <ds:schemaRefs>
     <ds:schemaRef ds:uri="http://schemas.openxmlformats.org/officeDocument/2006/bibliography"/>
   </ds:schemaRefs>

</xml_diff>